<commit_message>
composed thesis from intro and conclusion
</commit_message>
<xml_diff>
--- a/Docs/Russian/Thesis.docx
+++ b/Docs/Russian/Thesis.docx
@@ -19,6 +19,8 @@
           <w:rFonts w:ascii="Calibri" w:hAnsi="Calibri"/>
           <w:b/>
           <w:bCs/>
+          <w:sz w:val="20"/>
+          <w:szCs w:val="20"/>
           <w:lang w:val="ru-RU"/>
         </w:rPr>
       </w:pPr>
@@ -27,6 +29,8 @@
           <w:rFonts w:ascii="Calibri" w:hAnsi="Calibri"/>
           <w:b/>
           <w:bCs/>
+          <w:sz w:val="20"/>
+          <w:szCs w:val="20"/>
           <w:lang w:val="ru-RU"/>
         </w:rPr>
         <w:t>Разработка программного модуля для нахождения тройных взаимодействий в биологических сетях с учётом временных задержек</w:t>
@@ -49,47 +53,8 @@
           <w:rFonts w:ascii="Calibri" w:hAnsi="Calibri"/>
           <w:b/>
           <w:bCs/>
-          <w:lang w:val="ru-RU"/>
-        </w:rPr>
-      </w:pPr>
-    </w:p>
-    <w:p>
-      <w:pPr>
-        <w:pStyle w:val="Body"/>
-        <w:rPr>
-          <w:b/>
-          <w:bCs/>
-          <w:sz w:val="24"/>
-          <w:szCs w:val="24"/>
-        </w:rPr>
-      </w:pPr>
-      <w:r>
-        <w:rPr>
-          <w:b/>
-          <w:bCs/>
-          <w:sz w:val="24"/>
-          <w:szCs w:val="24"/>
-        </w:rPr>
-        <w:t>Введение</w:t>
-      </w:r>
-    </w:p>
-    <w:p>
-      <w:pPr>
-        <w:pStyle w:val="HeaderFooter"/>
-        <w:tabs>
-          <w:tab w:val="left" w:pos="720"/>
-          <w:tab w:val="left" w:pos="1440"/>
-          <w:tab w:val="left" w:pos="2160"/>
-          <w:tab w:val="left" w:pos="2880"/>
-          <w:tab w:val="left" w:pos="3600"/>
-          <w:tab w:val="left" w:pos="4320"/>
-          <w:tab w:val="left" w:pos="5040"/>
-          <w:tab w:val="left" w:pos="5760"/>
-        </w:tabs>
-        <w:rPr>
-          <w:rFonts w:ascii="Calibri" w:hAnsi="Calibri"/>
-          <w:b/>
-          <w:bCs/>
+          <w:sz w:val="20"/>
+          <w:szCs w:val="20"/>
           <w:lang w:val="ru-RU"/>
         </w:rPr>
       </w:pPr>
@@ -109,6 +74,8 @@
         </w:tabs>
         <w:rPr>
           <w:rFonts w:ascii="Calibri" w:hAnsi="Calibri"/>
+          <w:sz w:val="20"/>
+          <w:szCs w:val="20"/>
           <w:lang w:val="ru-RU"/>
         </w:rPr>
       </w:pPr>
@@ -116,6 +83,8 @@
         <w:rPr>
           <w:rFonts w:ascii="Calibri" w:hAnsi="Calibri"/>
           <w:bCs/>
+          <w:sz w:val="20"/>
+          <w:szCs w:val="20"/>
           <w:lang w:val="ru-RU"/>
         </w:rPr>
         <w:tab/>
@@ -124,6 +93,8 @@
         <w:rPr>
           <w:rFonts w:ascii="Calibri" w:hAnsi="Calibri"/>
           <w:bCs/>
+          <w:sz w:val="20"/>
+          <w:szCs w:val="20"/>
           <w:lang w:val="ru-RU"/>
         </w:rPr>
         <w:t>Анализ взаимодействи</w:t>
@@ -132,6 +103,8 @@
         <w:rPr>
           <w:rFonts w:ascii="Calibri" w:hAnsi="Calibri"/>
           <w:bCs/>
+          <w:sz w:val="20"/>
+          <w:szCs w:val="20"/>
           <w:lang w:val="ru-RU"/>
         </w:rPr>
         <w:t xml:space="preserve">я генов берет свое начало в 19 веке в работе </w:t>
@@ -141,6 +114,8 @@
           <w:rPr>
             <w:rFonts w:ascii="Calibri" w:hAnsi="Calibri"/>
             <w:bCs/>
+            <w:sz w:val="20"/>
+            <w:szCs w:val="20"/>
             <w:lang w:val="ru-RU"/>
           </w:rPr>
           <w:id w:val="-1518541652"/>
@@ -152,6 +127,8 @@
             <w:rPr>
               <w:rFonts w:ascii="Calibri" w:hAnsi="Calibri"/>
               <w:bCs/>
+              <w:sz w:val="20"/>
+              <w:szCs w:val="20"/>
               <w:lang w:val="ru-RU"/>
             </w:rPr>
             <w:fldChar w:fldCharType="begin"/>
@@ -160,6 +137,8 @@
             <w:rPr>
               <w:rFonts w:ascii="Calibri" w:hAnsi="Calibri"/>
               <w:bCs/>
+              <w:sz w:val="20"/>
+              <w:szCs w:val="20"/>
               <w:lang w:val="ru-RU"/>
             </w:rPr>
             <w:instrText xml:space="preserve"> </w:instrText>
@@ -168,6 +147,8 @@
             <w:rPr>
               <w:rFonts w:ascii="Calibri" w:hAnsi="Calibri"/>
               <w:bCs/>
+              <w:sz w:val="20"/>
+              <w:szCs w:val="20"/>
               <w:lang w:val="en-US"/>
             </w:rPr>
             <w:instrText>CITATION</w:instrText>
@@ -176,6 +157,8 @@
             <w:rPr>
               <w:rFonts w:ascii="Calibri" w:hAnsi="Calibri"/>
               <w:bCs/>
+              <w:sz w:val="20"/>
+              <w:szCs w:val="20"/>
               <w:lang w:val="ru-RU"/>
             </w:rPr>
             <w:instrText xml:space="preserve"> 1 \</w:instrText>
@@ -184,6 +167,8 @@
             <w:rPr>
               <w:rFonts w:ascii="Calibri" w:hAnsi="Calibri"/>
               <w:bCs/>
+              <w:sz w:val="20"/>
+              <w:szCs w:val="20"/>
               <w:lang w:val="en-US"/>
             </w:rPr>
             <w:instrText>l</w:instrText>
@@ -192,6 +177,8 @@
             <w:rPr>
               <w:rFonts w:ascii="Calibri" w:hAnsi="Calibri"/>
               <w:bCs/>
+              <w:sz w:val="20"/>
+              <w:szCs w:val="20"/>
               <w:lang w:val="ru-RU"/>
             </w:rPr>
             <w:instrText xml:space="preserve"> 1033 </w:instrText>
@@ -200,6 +187,8 @@
             <w:rPr>
               <w:rFonts w:ascii="Calibri" w:hAnsi="Calibri"/>
               <w:bCs/>
+              <w:sz w:val="20"/>
+              <w:szCs w:val="20"/>
               <w:lang w:val="ru-RU"/>
             </w:rPr>
             <w:fldChar w:fldCharType="separate"/>
@@ -208,6 +197,8 @@
             <w:rPr>
               <w:rFonts w:ascii="Calibri" w:hAnsi="Calibri"/>
               <w:noProof/>
+              <w:sz w:val="20"/>
+              <w:szCs w:val="20"/>
               <w:lang w:val="ru-RU"/>
             </w:rPr>
             <w:t>[1]</w:t>
@@ -216,6 +207,8 @@
             <w:rPr>
               <w:rFonts w:ascii="Calibri" w:hAnsi="Calibri"/>
               <w:bCs/>
+              <w:sz w:val="20"/>
+              <w:szCs w:val="20"/>
               <w:lang w:val="ru-RU"/>
             </w:rPr>
             <w:fldChar w:fldCharType="end"/>
@@ -226,6 +219,8 @@
         <w:rPr>
           <w:rFonts w:ascii="Calibri" w:hAnsi="Calibri"/>
           <w:bCs/>
+          <w:sz w:val="20"/>
+          <w:szCs w:val="20"/>
           <w:lang w:val="ru-RU"/>
         </w:rPr>
         <w:t xml:space="preserve">. Однако только в конце 20 – начале 21 века развитие экспериментальных подходов и алгоритмов выявления генных взаимодействий </w:t>
@@ -233,6 +228,8 @@
       <w:r>
         <w:rPr>
           <w:rFonts w:ascii="Calibri" w:hAnsi="Calibri"/>
+          <w:sz w:val="20"/>
+          <w:szCs w:val="20"/>
           <w:lang w:val="ru-RU"/>
         </w:rPr>
         <w:t>позволило восполнить исследовательский интерес, в таких работах как [</w:t>
@@ -240,6 +237,8 @@
       <w:r>
         <w:rPr>
           <w:rFonts w:ascii="Calibri" w:hAnsi="Calibri"/>
+          <w:sz w:val="20"/>
+          <w:szCs w:val="20"/>
           <w:lang w:val="en-US"/>
         </w:rPr>
         <w:t>REFERENCE</w:t>
@@ -247,6 +246,8 @@
       <w:r>
         <w:rPr>
           <w:rFonts w:ascii="Calibri" w:hAnsi="Calibri"/>
+          <w:sz w:val="20"/>
+          <w:szCs w:val="20"/>
           <w:lang w:val="ru-RU"/>
         </w:rPr>
         <w:t xml:space="preserve">]. </w:t>
@@ -254,23 +255,18 @@
       <w:r>
         <w:rPr>
           <w:rFonts w:ascii="Calibri" w:hAnsi="Calibri"/>
+          <w:sz w:val="20"/>
+          <w:szCs w:val="20"/>
           <w:lang w:val="ru-RU"/>
         </w:rPr>
-        <w:t>Данная область позволяет найти взаимосвязь между биологическими процессами, протекающими в организме, с болезнями, как, напри</w:t>
-      </w:r>
-      <w:bookmarkStart w:id="0" w:name="_GoBack"/>
-      <w:bookmarkEnd w:id="0"/>
-      <w:r>
-        <w:rPr>
-          <w:rFonts w:ascii="Calibri" w:hAnsi="Calibri"/>
-          <w:lang w:val="ru-RU"/>
-        </w:rPr>
-        <w:t xml:space="preserve">мер, в работе </w:t>
+        <w:t xml:space="preserve">Данная область позволяет найти взаимосвязь между биологическими процессами, протекающими в организме, с болезнями, как, например, в работе </w:t>
       </w:r>
       <w:sdt>
         <w:sdtPr>
           <w:rPr>
             <w:rFonts w:ascii="Calibri" w:hAnsi="Calibri"/>
+            <w:sz w:val="20"/>
+            <w:szCs w:val="20"/>
             <w:lang w:val="ru-RU"/>
           </w:rPr>
           <w:id w:val="1057293853"/>
@@ -281,6 +277,8 @@
           <w:r>
             <w:rPr>
               <w:rFonts w:ascii="Calibri" w:hAnsi="Calibri"/>
+              <w:sz w:val="20"/>
+              <w:szCs w:val="20"/>
               <w:lang w:val="ru-RU"/>
             </w:rPr>
             <w:fldChar w:fldCharType="begin"/>
@@ -288,6 +286,8 @@
           <w:r>
             <w:rPr>
               <w:rFonts w:ascii="Calibri" w:hAnsi="Calibri"/>
+              <w:sz w:val="20"/>
+              <w:szCs w:val="20"/>
               <w:lang w:val="ru-RU"/>
             </w:rPr>
             <w:instrText xml:space="preserve">CITATION Sar12 \l 1033 </w:instrText>
@@ -295,6 +295,8 @@
           <w:r>
             <w:rPr>
               <w:rFonts w:ascii="Calibri" w:hAnsi="Calibri"/>
+              <w:sz w:val="20"/>
+              <w:szCs w:val="20"/>
               <w:lang w:val="ru-RU"/>
             </w:rPr>
             <w:fldChar w:fldCharType="separate"/>
@@ -303,6 +305,8 @@
             <w:rPr>
               <w:rFonts w:ascii="Calibri" w:hAnsi="Calibri"/>
               <w:noProof/>
+              <w:sz w:val="20"/>
+              <w:szCs w:val="20"/>
               <w:lang w:val="ru-RU"/>
             </w:rPr>
             <w:t>[2]</w:t>
@@ -310,6 +314,8 @@
           <w:r>
             <w:rPr>
               <w:rFonts w:ascii="Calibri" w:hAnsi="Calibri"/>
+              <w:sz w:val="20"/>
+              <w:szCs w:val="20"/>
               <w:lang w:val="ru-RU"/>
             </w:rPr>
             <w:fldChar w:fldCharType="end"/>
@@ -319,6 +325,8 @@
       <w:r>
         <w:rPr>
           <w:rFonts w:ascii="Calibri" w:hAnsi="Calibri"/>
+          <w:sz w:val="20"/>
+          <w:szCs w:val="20"/>
           <w:lang w:val="ru-RU"/>
         </w:rPr>
         <w:t>, в которой нашли взаимодействующие гены, ответсвенные за развитие шизофрении.</w:t>
@@ -326,6 +334,8 @@
       <w:r>
         <w:rPr>
           <w:rFonts w:ascii="Calibri" w:hAnsi="Calibri"/>
+          <w:sz w:val="20"/>
+          <w:szCs w:val="20"/>
           <w:lang w:val="ru-RU"/>
         </w:rPr>
         <w:t xml:space="preserve"> </w:t>
@@ -346,6 +356,8 @@
         </w:tabs>
         <w:rPr>
           <w:rFonts w:ascii="Calibri" w:hAnsi="Calibri"/>
+          <w:sz w:val="20"/>
+          <w:szCs w:val="20"/>
           <w:lang w:val="ru-RU"/>
         </w:rPr>
       </w:pPr>
@@ -365,12 +377,16 @@
         </w:tabs>
         <w:rPr>
           <w:rFonts w:ascii="Calibri" w:hAnsi="Calibri"/>
+          <w:sz w:val="20"/>
+          <w:szCs w:val="20"/>
           <w:lang w:val="ru-RU"/>
         </w:rPr>
       </w:pPr>
       <w:r>
         <w:rPr>
           <w:rFonts w:ascii="Calibri" w:hAnsi="Calibri"/>
+          <w:sz w:val="20"/>
+          <w:szCs w:val="20"/>
           <w:lang w:val="ru-RU"/>
         </w:rPr>
         <w:tab/>
@@ -378,6 +394,8 @@
       <w:r>
         <w:rPr>
           <w:rFonts w:ascii="Calibri" w:hAnsi="Calibri"/>
+          <w:sz w:val="20"/>
+          <w:szCs w:val="20"/>
           <w:lang w:val="ru-RU"/>
         </w:rPr>
         <w:t xml:space="preserve">Набор взаимодействующих генов удобно визуально представлять в виде сети, в которой узлами являются гены, а взаимодействия обозначаются направленными отрезками. Такие сети называют генными сетями. Задача выявления структуры генной сети является </w:t>
@@ -385,6 +403,8 @@
       <w:r>
         <w:rPr>
           <w:rFonts w:ascii="Calibri" w:hAnsi="Calibri"/>
+          <w:sz w:val="20"/>
+          <w:szCs w:val="20"/>
           <w:lang w:val="ru-RU"/>
         </w:rPr>
         <w:t>одной из задач данной области</w:t>
@@ -392,6 +412,8 @@
       <w:r>
         <w:rPr>
           <w:rFonts w:ascii="Calibri" w:hAnsi="Calibri"/>
+          <w:sz w:val="20"/>
+          <w:szCs w:val="20"/>
           <w:lang w:val="ru-RU"/>
         </w:rPr>
         <w:t>.</w:t>
@@ -399,9 +421,103 @@
       <w:r>
         <w:rPr>
           <w:rFonts w:ascii="Calibri" w:hAnsi="Calibri"/>
+          <w:sz w:val="20"/>
+          <w:szCs w:val="20"/>
           <w:lang w:val="ru-RU"/>
         </w:rPr>
         <w:t xml:space="preserve"> </w:t>
+      </w:r>
+      <w:r>
+        <w:rPr>
+          <w:rFonts w:ascii="Calibri" w:hAnsi="Calibri"/>
+          <w:sz w:val="20"/>
+          <w:szCs w:val="20"/>
+          <w:lang w:val="ru-RU"/>
+        </w:rPr>
+        <w:t>Эффективные а</w:t>
+      </w:r>
+      <w:r>
+        <w:rPr>
+          <w:rFonts w:ascii="Calibri" w:hAnsi="Calibri"/>
+          <w:sz w:val="20"/>
+          <w:szCs w:val="20"/>
+          <w:lang w:val="ru-RU"/>
+        </w:rPr>
+        <w:t>лго</w:t>
+      </w:r>
+      <w:r>
+        <w:rPr>
+          <w:rFonts w:ascii="Calibri" w:hAnsi="Calibri"/>
+          <w:sz w:val="20"/>
+          <w:szCs w:val="20"/>
+          <w:lang w:val="ru-RU"/>
+        </w:rPr>
+        <w:t>р</w:t>
+      </w:r>
+      <w:bookmarkStart w:id="0" w:name="_GoBack"/>
+      <w:bookmarkEnd w:id="0"/>
+      <w:r>
+        <w:rPr>
+          <w:rFonts w:ascii="Calibri" w:hAnsi="Calibri"/>
+          <w:sz w:val="20"/>
+          <w:szCs w:val="20"/>
+          <w:lang w:val="ru-RU"/>
+        </w:rPr>
+        <w:t>итмы выявления структуры сети работают по принципу “обратной разработки”[</w:t>
+      </w:r>
+      <w:r>
+        <w:rPr>
+          <w:rFonts w:ascii="Calibri" w:hAnsi="Calibri"/>
+          <w:sz w:val="20"/>
+          <w:szCs w:val="20"/>
+          <w:lang w:val="en-US"/>
+        </w:rPr>
+        <w:t>REFERENCE</w:t>
+      </w:r>
+      <w:r>
+        <w:rPr>
+          <w:rFonts w:ascii="Calibri" w:hAnsi="Calibri"/>
+          <w:sz w:val="20"/>
+          <w:szCs w:val="20"/>
+          <w:lang w:val="ru-RU"/>
+        </w:rPr>
+        <w:t xml:space="preserve">]. Имея набор взаимодействующих генов и результат их взаимодействия в виде изменения концентрации продуктов </w:t>
+      </w:r>
+      <w:r>
+        <w:rPr>
+          <w:rFonts w:ascii="Calibri" w:hAnsi="Calibri"/>
+          <w:sz w:val="20"/>
+          <w:szCs w:val="20"/>
+          <w:lang w:val="ru-RU"/>
+        </w:rPr>
+        <w:t>генной сети</w:t>
+      </w:r>
+      <w:r>
+        <w:rPr>
+          <w:rFonts w:ascii="Calibri" w:hAnsi="Calibri"/>
+          <w:sz w:val="20"/>
+          <w:szCs w:val="20"/>
+          <w:lang w:val="ru-RU"/>
+        </w:rPr>
+        <w:t xml:space="preserve"> во времени</w:t>
+      </w:r>
+      <w:r>
+        <w:rPr>
+          <w:rFonts w:ascii="Calibri" w:hAnsi="Calibri"/>
+          <w:sz w:val="20"/>
+          <w:szCs w:val="20"/>
+          <w:lang w:val="ru-RU"/>
+        </w:rPr>
+        <w:t>(белков, протеинов, и т.д.)</w:t>
+      </w:r>
+      <w:r>
+        <w:rPr>
+          <w:rFonts w:ascii="Calibri" w:hAnsi="Calibri"/>
+          <w:sz w:val="20"/>
+          <w:szCs w:val="20"/>
+          <w:lang w:val="ru-RU"/>
+        </w:rPr>
+        <w:t xml:space="preserve">, задача состоит в нахождении структуры сети, которая приводит к наблюдаемым результатам. </w:t>
       </w:r>
     </w:p>
     <w:p>
@@ -419,108 +535,8 @@
         </w:tabs>
         <w:rPr>
           <w:rFonts w:ascii="Calibri" w:hAnsi="Calibri"/>
-          <w:lang w:val="ru-RU"/>
-        </w:rPr>
-      </w:pPr>
-      <w:r>
-        <w:rPr>
-          <w:rFonts w:ascii="Calibri" w:hAnsi="Calibri"/>
-          <w:lang w:val="ru-RU"/>
-        </w:rPr>
-        <w:t xml:space="preserve"> </w:t>
-      </w:r>
-    </w:p>
-    <w:p>
-      <w:pPr>
-        <w:pStyle w:val="HeaderFooter"/>
-        <w:tabs>
-          <w:tab w:val="left" w:pos="720"/>
-          <w:tab w:val="left" w:pos="1440"/>
-          <w:tab w:val="left" w:pos="2160"/>
-          <w:tab w:val="left" w:pos="2880"/>
-          <w:tab w:val="left" w:pos="3600"/>
-          <w:tab w:val="left" w:pos="4320"/>
-          <w:tab w:val="left" w:pos="5040"/>
-          <w:tab w:val="left" w:pos="5760"/>
-        </w:tabs>
-        <w:rPr>
-          <w:rFonts w:ascii="Calibri" w:hAnsi="Calibri"/>
-          <w:lang w:val="ru-RU"/>
-        </w:rPr>
-      </w:pPr>
-      <w:r>
-        <w:rPr>
-          <w:rFonts w:ascii="Calibri" w:hAnsi="Calibri"/>
-          <w:lang w:val="ru-RU"/>
-        </w:rPr>
-        <w:tab/>
-        <w:t>Эффективные а</w:t>
-      </w:r>
-      <w:r>
-        <w:rPr>
-          <w:rFonts w:ascii="Calibri" w:hAnsi="Calibri"/>
-          <w:lang w:val="ru-RU"/>
-        </w:rPr>
-        <w:t>логритмы выявления структуры сети работают по принципу “обратной разработки”[</w:t>
-      </w:r>
-      <w:r>
-        <w:rPr>
-          <w:rFonts w:ascii="Calibri" w:hAnsi="Calibri"/>
-          <w:lang w:val="en-US"/>
-        </w:rPr>
-        <w:t>REFERENCE</w:t>
-      </w:r>
-      <w:r>
-        <w:rPr>
-          <w:rFonts w:ascii="Calibri" w:hAnsi="Calibri"/>
-          <w:lang w:val="ru-RU"/>
-        </w:rPr>
-        <w:t xml:space="preserve">]. Имея набор взаимодействующих генов и результат их взаимодействия в виде изменения концентрации продуктов </w:t>
-      </w:r>
-      <w:r>
-        <w:rPr>
-          <w:rFonts w:ascii="Calibri" w:hAnsi="Calibri"/>
-          <w:lang w:val="ru-RU"/>
-        </w:rPr>
-        <w:t>генной сети</w:t>
-      </w:r>
-      <w:r>
-        <w:rPr>
-          <w:rFonts w:ascii="Calibri" w:hAnsi="Calibri"/>
-          <w:lang w:val="ru-RU"/>
-        </w:rPr>
-        <w:t xml:space="preserve"> во времени</w:t>
-      </w:r>
-      <w:r>
-        <w:rPr>
-          <w:rFonts w:ascii="Calibri" w:hAnsi="Calibri"/>
-          <w:lang w:val="ru-RU"/>
-        </w:rPr>
-        <w:t>(белков, протеинов, и т.д.)</w:t>
-      </w:r>
-      <w:r>
-        <w:rPr>
-          <w:rFonts w:ascii="Calibri" w:hAnsi="Calibri"/>
-          <w:lang w:val="ru-RU"/>
-        </w:rPr>
-        <w:t xml:space="preserve">, задача состоит в нахождении структуры сети, которая приводит к наблюдаемым результатам. </w:t>
-      </w:r>
-    </w:p>
-    <w:p>
-      <w:pPr>
-        <w:pStyle w:val="HeaderFooter"/>
-        <w:tabs>
-          <w:tab w:val="left" w:pos="720"/>
-          <w:tab w:val="left" w:pos="1440"/>
-          <w:tab w:val="left" w:pos="2160"/>
-          <w:tab w:val="left" w:pos="2880"/>
-          <w:tab w:val="left" w:pos="3600"/>
-          <w:tab w:val="left" w:pos="4320"/>
-          <w:tab w:val="left" w:pos="5040"/>
-          <w:tab w:val="left" w:pos="5760"/>
-        </w:tabs>
-        <w:rPr>
-          <w:rFonts w:ascii="Calibri" w:hAnsi="Calibri"/>
+          <w:sz w:val="20"/>
+          <w:szCs w:val="20"/>
           <w:lang w:val="ru-RU"/>
         </w:rPr>
       </w:pPr>
@@ -530,66 +546,66 @@
         <w:pStyle w:val="Body"/>
         <w:ind w:firstLine="708"/>
         <w:rPr>
-          <w:sz w:val="24"/>
-          <w:szCs w:val="24"/>
+          <w:sz w:val="20"/>
+          <w:szCs w:val="20"/>
         </w:rPr>
       </w:pPr>
       <w:r>
         <w:rPr>
-          <w:sz w:val="24"/>
-          <w:szCs w:val="24"/>
+          <w:sz w:val="20"/>
+          <w:szCs w:val="20"/>
         </w:rPr>
         <w:t>О</w:t>
       </w:r>
       <w:r>
         <w:rPr>
-          <w:sz w:val="24"/>
-          <w:szCs w:val="24"/>
+          <w:sz w:val="20"/>
+          <w:szCs w:val="20"/>
         </w:rPr>
         <w:t>дним из главных этапов нахождения структуры биологических сетей является выявление как парных взаимодействий[</w:t>
       </w:r>
       <w:r>
         <w:rPr>
-          <w:sz w:val="24"/>
-          <w:szCs w:val="24"/>
+          <w:sz w:val="20"/>
+          <w:szCs w:val="20"/>
           <w:lang w:val="en-US"/>
         </w:rPr>
         <w:t>REFERENCE</w:t>
       </w:r>
       <w:r>
         <w:rPr>
-          <w:sz w:val="24"/>
-          <w:szCs w:val="24"/>
+          <w:sz w:val="20"/>
+          <w:szCs w:val="20"/>
         </w:rPr>
         <w:t>], так и взаимодействий более высокого порядка [</w:t>
       </w:r>
       <w:r>
         <w:rPr>
-          <w:sz w:val="24"/>
-          <w:szCs w:val="24"/>
+          <w:sz w:val="20"/>
+          <w:szCs w:val="20"/>
           <w:lang w:val="en-US"/>
         </w:rPr>
         <w:t>REFERENCE</w:t>
       </w:r>
       <w:r>
         <w:rPr>
-          <w:sz w:val="24"/>
-          <w:szCs w:val="24"/>
+          <w:sz w:val="20"/>
+          <w:szCs w:val="20"/>
         </w:rPr>
         <w:t>](согласованного взаимодей</w:t>
       </w:r>
       <w:r>
         <w:rPr>
-          <w:sz w:val="24"/>
-          <w:szCs w:val="24"/>
+          <w:sz w:val="20"/>
+          <w:szCs w:val="20"/>
         </w:rPr>
         <w:t>ствия более чем двух элементов)</w:t>
       </w:r>
       <w:sdt>
         <w:sdtPr>
           <w:rPr>
-            <w:sz w:val="24"/>
-            <w:szCs w:val="24"/>
+            <w:sz w:val="20"/>
+            <w:szCs w:val="20"/>
           </w:rPr>
           <w:id w:val="-191614444"/>
           <w:citation/>
@@ -598,37 +614,37 @@
         <w:sdtContent>
           <w:r>
             <w:rPr>
-              <w:sz w:val="24"/>
-              <w:szCs w:val="24"/>
+              <w:sz w:val="20"/>
+              <w:szCs w:val="20"/>
             </w:rPr>
             <w:fldChar w:fldCharType="begin"/>
           </w:r>
           <w:r>
             <w:rPr>
-              <w:sz w:val="24"/>
-              <w:szCs w:val="24"/>
+              <w:sz w:val="20"/>
+              <w:szCs w:val="20"/>
             </w:rPr>
             <w:instrText xml:space="preserve"> CITATION CiR12 \l 1049 </w:instrText>
           </w:r>
           <w:r>
             <w:rPr>
-              <w:sz w:val="24"/>
-              <w:szCs w:val="24"/>
+              <w:sz w:val="20"/>
+              <w:szCs w:val="20"/>
             </w:rPr>
             <w:fldChar w:fldCharType="separate"/>
           </w:r>
           <w:r>
             <w:rPr>
               <w:noProof/>
-              <w:sz w:val="24"/>
-              <w:szCs w:val="24"/>
+              <w:sz w:val="20"/>
+              <w:szCs w:val="20"/>
             </w:rPr>
             <w:t xml:space="preserve"> [3]</w:t>
           </w:r>
           <w:r>
             <w:rPr>
-              <w:sz w:val="24"/>
-              <w:szCs w:val="24"/>
+              <w:sz w:val="20"/>
+              <w:szCs w:val="20"/>
             </w:rPr>
             <w:fldChar w:fldCharType="end"/>
           </w:r>
@@ -636,38 +652,38 @@
       </w:sdt>
       <w:r>
         <w:rPr>
-          <w:sz w:val="24"/>
-          <w:szCs w:val="24"/>
+          <w:sz w:val="20"/>
+          <w:szCs w:val="20"/>
         </w:rPr>
         <w:t>. Особый интерес представляет нахождение взаимодействий с учётом временных задержек, так как в реальных биологических процессах, реакция того или иного компонента сети может проявляться с задержкой[</w:t>
       </w:r>
       <w:r>
         <w:rPr>
-          <w:sz w:val="24"/>
-          <w:szCs w:val="24"/>
+          <w:sz w:val="20"/>
+          <w:szCs w:val="20"/>
           <w:lang w:val="de-DE"/>
         </w:rPr>
         <w:t>REFERENCE</w:t>
       </w:r>
       <w:r>
         <w:rPr>
-          <w:sz w:val="24"/>
-          <w:szCs w:val="24"/>
+          <w:sz w:val="20"/>
+          <w:szCs w:val="20"/>
         </w:rPr>
         <w:t>]. На текущий момент, существуют алгоритмы, учитывающие взаимодействия третьего порядка[</w:t>
       </w:r>
       <w:r>
         <w:rPr>
-          <w:sz w:val="24"/>
-          <w:szCs w:val="24"/>
+          <w:sz w:val="20"/>
+          <w:szCs w:val="20"/>
           <w:lang w:val="en-US"/>
         </w:rPr>
         <w:t>REFERENCE</w:t>
       </w:r>
       <w:r>
         <w:rPr>
-          <w:sz w:val="24"/>
-          <w:szCs w:val="24"/>
+          <w:sz w:val="20"/>
+          <w:szCs w:val="20"/>
         </w:rPr>
         <w:t>], а также алгоритмы, учитывающие парные взаимодействия с временными задержками.</w:t>
       </w:r>
@@ -677,88 +693,96 @@
         <w:pStyle w:val="Body"/>
         <w:ind w:firstLine="708"/>
         <w:rPr>
-          <w:sz w:val="24"/>
-          <w:szCs w:val="24"/>
+          <w:sz w:val="20"/>
+          <w:szCs w:val="20"/>
         </w:rPr>
       </w:pPr>
       <w:r>
         <w:rPr>
-          <w:sz w:val="24"/>
-          <w:szCs w:val="24"/>
+          <w:sz w:val="20"/>
+          <w:szCs w:val="20"/>
         </w:rPr>
         <w:t xml:space="preserve">В данной работе предлагается </w:t>
       </w:r>
       <w:r>
         <w:rPr>
-          <w:sz w:val="24"/>
-          <w:szCs w:val="24"/>
+          <w:sz w:val="20"/>
+          <w:szCs w:val="20"/>
         </w:rPr>
         <w:t>инструмент</w:t>
       </w:r>
       <w:r>
         <w:rPr>
-          <w:sz w:val="24"/>
-          <w:szCs w:val="24"/>
+          <w:sz w:val="20"/>
+          <w:szCs w:val="20"/>
         </w:rPr>
         <w:t xml:space="preserve">, учитывающий взаимодействия третьего порядка с временными задержками. За основу был принят алгоритм </w:t>
       </w:r>
       <w:r>
         <w:rPr>
-          <w:sz w:val="24"/>
-          <w:szCs w:val="24"/>
+          <w:sz w:val="20"/>
+          <w:szCs w:val="20"/>
           <w:lang w:val="en-US"/>
         </w:rPr>
         <w:t>MIDER</w:t>
       </w:r>
       <w:r>
         <w:rPr>
-          <w:sz w:val="24"/>
-          <w:szCs w:val="24"/>
+          <w:sz w:val="20"/>
+          <w:szCs w:val="20"/>
         </w:rPr>
         <w:t>[</w:t>
       </w:r>
       <w:r>
         <w:rPr>
-          <w:sz w:val="24"/>
-          <w:szCs w:val="24"/>
+          <w:sz w:val="20"/>
+          <w:szCs w:val="20"/>
           <w:lang w:val="en-US"/>
         </w:rPr>
         <w:t>REFERENCE</w:t>
       </w:r>
       <w:r>
         <w:rPr>
-          <w:sz w:val="24"/>
-          <w:szCs w:val="24"/>
-        </w:rPr>
-        <w:t>], который умеет выявлять парные взаимодействия с учетом временных задержек. Данный алгоритм был доработан учетом тройных взаимодействий, а также был изменён алгоритм учёта временных задержек[</w:t>
-      </w:r>
-      <w:r>
-        <w:rPr>
-          <w:sz w:val="24"/>
-          <w:szCs w:val="24"/>
+          <w:sz w:val="20"/>
+          <w:szCs w:val="20"/>
+        </w:rPr>
+        <w:t xml:space="preserve">], который умеет выявлять парные взаимодействия с учетом временных задержек. Данный алгоритм был </w:t>
+      </w:r>
+      <w:r>
+        <w:rPr>
+          <w:sz w:val="20"/>
+          <w:szCs w:val="20"/>
+        </w:rPr>
+        <w:lastRenderedPageBreak/>
+        <w:t>доработан учетом тройных взаимодействий, а также был изменён алгоритм учёта временных задержек[</w:t>
+      </w:r>
+      <w:r>
+        <w:rPr>
+          <w:sz w:val="20"/>
+          <w:szCs w:val="20"/>
           <w:lang w:val="en-US"/>
         </w:rPr>
         <w:t>REFERENCE</w:t>
       </w:r>
       <w:r>
         <w:rPr>
-          <w:sz w:val="24"/>
-          <w:szCs w:val="24"/>
+          <w:sz w:val="20"/>
+          <w:szCs w:val="20"/>
         </w:rPr>
         <w:t>]. Были предложены методы оптимизации задачи нахождения тройных взаимодействий. Показаны результаты анализа реальной биологической сети</w:t>
       </w:r>
       <w:r>
         <w:rPr>
-          <w:sz w:val="24"/>
-          <w:szCs w:val="24"/>
+          <w:sz w:val="20"/>
+          <w:szCs w:val="20"/>
         </w:rPr>
         <w:t xml:space="preserve"> из </w:t>
       </w:r>
       <w:sdt>
         <w:sdtPr>
           <w:rPr>
-            <w:sz w:val="24"/>
-            <w:szCs w:val="24"/>
+            <w:sz w:val="20"/>
+            <w:szCs w:val="20"/>
           </w:rPr>
           <w:id w:val="159738766"/>
           <w:citation/>
@@ -767,37 +791,37 @@
         <w:sdtContent>
           <w:r>
             <w:rPr>
-              <w:sz w:val="24"/>
-              <w:szCs w:val="24"/>
+              <w:sz w:val="20"/>
+              <w:szCs w:val="20"/>
             </w:rPr>
             <w:fldChar w:fldCharType="begin"/>
           </w:r>
           <w:r>
             <w:rPr>
-              <w:sz w:val="24"/>
-              <w:szCs w:val="24"/>
+              <w:sz w:val="20"/>
+              <w:szCs w:val="20"/>
             </w:rPr>
             <w:instrText xml:space="preserve"> CITATION CiR12 \l 1049 </w:instrText>
           </w:r>
           <w:r>
             <w:rPr>
-              <w:sz w:val="24"/>
-              <w:szCs w:val="24"/>
+              <w:sz w:val="20"/>
+              <w:szCs w:val="20"/>
             </w:rPr>
             <w:fldChar w:fldCharType="separate"/>
           </w:r>
           <w:r>
             <w:rPr>
               <w:noProof/>
-              <w:sz w:val="24"/>
-              <w:szCs w:val="24"/>
+              <w:sz w:val="20"/>
+              <w:szCs w:val="20"/>
             </w:rPr>
             <w:t>[3]</w:t>
           </w:r>
           <w:r>
             <w:rPr>
-              <w:sz w:val="24"/>
-              <w:szCs w:val="24"/>
+              <w:sz w:val="20"/>
+              <w:szCs w:val="20"/>
             </w:rPr>
             <w:fldChar w:fldCharType="end"/>
           </w:r>
@@ -805,16 +829,16 @@
       </w:sdt>
       <w:r>
         <w:rPr>
-          <w:sz w:val="24"/>
-          <w:szCs w:val="24"/>
+          <w:sz w:val="20"/>
+          <w:szCs w:val="20"/>
         </w:rPr>
         <w:t xml:space="preserve">, предложена реализация алгоритма на </w:t>
       </w:r>
       <w:proofErr w:type="spellStart"/>
       <w:r>
         <w:rPr>
-          <w:sz w:val="24"/>
-          <w:szCs w:val="24"/>
+          <w:sz w:val="20"/>
+          <w:szCs w:val="20"/>
           <w:lang w:val="en-US"/>
         </w:rPr>
         <w:t>MatLab</w:t>
@@ -822,73 +846,165 @@
       <w:proofErr w:type="spellEnd"/>
       <w:r>
         <w:rPr>
-          <w:sz w:val="24"/>
-          <w:szCs w:val="24"/>
+          <w:sz w:val="20"/>
+          <w:szCs w:val="20"/>
         </w:rPr>
         <w:t>, доступная по ссылке [</w:t>
       </w:r>
       <w:r>
         <w:rPr>
-          <w:sz w:val="24"/>
-          <w:szCs w:val="24"/>
+          <w:sz w:val="20"/>
+          <w:szCs w:val="20"/>
           <w:lang w:val="en-US"/>
         </w:rPr>
         <w:t>REFERENCE</w:t>
       </w:r>
       <w:r>
         <w:rPr>
-          <w:sz w:val="24"/>
-          <w:szCs w:val="24"/>
+          <w:sz w:val="20"/>
+          <w:szCs w:val="20"/>
         </w:rPr>
         <w:t>].</w:t>
+      </w:r>
+      <w:r>
+        <w:rPr>
+          <w:sz w:val="20"/>
+          <w:szCs w:val="20"/>
+        </w:rPr>
+        <w:t xml:space="preserve"> </w:t>
       </w:r>
     </w:p>
     <w:p>
       <w:pPr>
         <w:pStyle w:val="Body"/>
-        <w:spacing w:after="0" w:line="240" w:lineRule="auto"/>
+        <w:spacing w:after="0"/>
+        <w:ind w:firstLine="283"/>
         <w:jc w:val="both"/>
         <w:rPr>
-          <w:b/>
-          <w:bCs/>
           <w:sz w:val="20"/>
           <w:szCs w:val="20"/>
         </w:rPr>
       </w:pPr>
+      <w:r>
+        <w:rPr>
+          <w:sz w:val="20"/>
+          <w:szCs w:val="20"/>
+        </w:rPr>
+        <w:t>П</w:t>
+      </w:r>
+      <w:r>
+        <w:rPr>
+          <w:sz w:val="20"/>
+          <w:szCs w:val="20"/>
+        </w:rPr>
+        <w:t>родемонстрированная точность</w:t>
+      </w:r>
+      <w:r>
+        <w:rPr>
+          <w:sz w:val="20"/>
+          <w:szCs w:val="20"/>
+        </w:rPr>
+        <w:t xml:space="preserve"> алгоритма</w:t>
+      </w:r>
+      <w:r>
+        <w:rPr>
+          <w:sz w:val="20"/>
+          <w:szCs w:val="20"/>
+        </w:rPr>
+        <w:t xml:space="preserve"> была минимум на [</w:t>
+      </w:r>
+      <w:r>
+        <w:rPr>
+          <w:sz w:val="20"/>
+          <w:szCs w:val="20"/>
+          <w:lang w:val="en-US"/>
+        </w:rPr>
+        <w:t>INSERT</w:t>
+      </w:r>
+      <w:r>
+        <w:rPr>
+          <w:sz w:val="20"/>
+          <w:szCs w:val="20"/>
+        </w:rPr>
+        <w:t xml:space="preserve">] выше, чем алгоритм без учёта тройных взаимодействий. Применение алгоритма </w:t>
+      </w:r>
+      <w:r>
+        <w:rPr>
+          <w:sz w:val="20"/>
+          <w:szCs w:val="20"/>
+          <w:lang w:val="en-US"/>
+        </w:rPr>
+        <w:t>DTW</w:t>
+      </w:r>
+      <w:r>
+        <w:rPr>
+          <w:sz w:val="20"/>
+          <w:szCs w:val="20"/>
+        </w:rPr>
+        <w:t xml:space="preserve"> для учёта временных задержек также позволило улучшить точность. Данный алгоритм может быть эффективно применён как для исследования реальных биологических сетей, так и для других задач анализа взаимодействий, на выборках  объёмом не более [</w:t>
+      </w:r>
+      <w:r>
+        <w:rPr>
+          <w:sz w:val="20"/>
+          <w:szCs w:val="20"/>
+          <w:lang w:val="en-US"/>
+        </w:rPr>
+        <w:t>INSERT</w:t>
+      </w:r>
+      <w:r>
+        <w:rPr>
+          <w:sz w:val="20"/>
+          <w:szCs w:val="20"/>
+        </w:rPr>
+        <w:t>] элементов. Предложенные методы оптимизации, такие как регуляризация Шмидта, выделение значимого подпространства, позволяют уменьшить вычислительную сложность алгоритма минимум в [</w:t>
+      </w:r>
+      <w:r>
+        <w:rPr>
+          <w:sz w:val="20"/>
+          <w:szCs w:val="20"/>
+          <w:lang w:val="en-US"/>
+        </w:rPr>
+        <w:t>INSERT</w:t>
+      </w:r>
+      <w:r>
+        <w:rPr>
+          <w:sz w:val="20"/>
+          <w:szCs w:val="20"/>
+        </w:rPr>
+        <w:t>] раза, и дальнейшие изыскания в области оптимизации алгоритма позволят увеличить возможное количество элементов сети до порядка [</w:t>
+      </w:r>
+      <w:r>
+        <w:rPr>
+          <w:sz w:val="20"/>
+          <w:szCs w:val="20"/>
+          <w:lang w:val="en-US"/>
+        </w:rPr>
+        <w:t>INSERT</w:t>
+      </w:r>
+      <w:r>
+        <w:rPr>
+          <w:sz w:val="20"/>
+          <w:szCs w:val="20"/>
+        </w:rPr>
+        <w:t>].</w:t>
+      </w:r>
     </w:p>
     <w:p>
       <w:pPr>
-        <w:rPr>
-          <w:rFonts w:ascii="Calibri" w:eastAsia="Calibri" w:hAnsi="Calibri" w:cs="Calibri"/>
-          <w:b/>
-          <w:bCs/>
-          <w:color w:val="000000"/>
-          <w:sz w:val="20"/>
-          <w:szCs w:val="20"/>
-          <w:u w:color="000000"/>
-          <w:lang w:val="ru-RU" w:eastAsia="en-GB"/>
+        <w:pStyle w:val="Body"/>
+        <w:ind w:firstLine="708"/>
+        <w:rPr>
+          <w:sz w:val="20"/>
+          <w:szCs w:val="20"/>
         </w:rPr>
       </w:pPr>
-      <w:r>
-        <w:rPr>
-          <w:rFonts w:ascii="Calibri" w:eastAsia="Calibri" w:hAnsi="Calibri" w:cs="Calibri"/>
-          <w:color w:val="000000"/>
-          <w:sz w:val="20"/>
-          <w:szCs w:val="20"/>
-          <w:u w:color="000000"/>
-          <w:lang w:val="ru-RU" w:eastAsia="en-GB"/>
-        </w:rPr>
-        <w:br w:type="page"/>
-      </w:r>
     </w:p>
     <w:sdt>
       <w:sdtPr>
         <w:rPr>
-          <w:rFonts w:ascii="Calibri" w:eastAsia="Arial Unicode MS" w:hAnsi="Calibri" w:cs="Times New Roman"/>
-          <w:color w:val="auto"/>
-          <w:sz w:val="20"/>
-          <w:szCs w:val="20"/>
-          <w:bdr w:val="nil"/>
+          <w:rFonts w:ascii="Calibri" w:hAnsi="Calibri"/>
+          <w:sz w:val="20"/>
+          <w:szCs w:val="20"/>
         </w:rPr>
         <w:id w:val="-635557037"/>
         <w:docPartObj>
@@ -905,7 +1021,6 @@
       <w:sdtContent>
         <w:p>
           <w:pPr>
-            <w:pStyle w:val="Heading1"/>
             <w:rPr>
               <w:rFonts w:ascii="Calibri" w:hAnsi="Calibri"/>
               <w:sz w:val="20"/>
@@ -924,6 +1039,7 @@
         <w:p>
           <w:pPr>
             <w:rPr>
+              <w:rFonts w:ascii="Calibri" w:hAnsi="Calibri"/>
               <w:noProof/>
               <w:sz w:val="20"/>
               <w:szCs w:val="20"/>
@@ -968,8 +1084,8 @@
             <w:tblLook w:val="04A0" w:firstRow="1" w:lastRow="0" w:firstColumn="1" w:lastColumn="0" w:noHBand="0" w:noVBand="1"/>
           </w:tblPr>
           <w:tblGrid>
-            <w:gridCol w:w="355"/>
-            <w:gridCol w:w="9623"/>
+            <w:gridCol w:w="300"/>
+            <w:gridCol w:w="6163"/>
           </w:tblGrid>
           <w:tr>
             <w:trPr>
@@ -985,12 +1101,18 @@
                 <w:pPr>
                   <w:pStyle w:val="Bibliography"/>
                   <w:rPr>
+                    <w:rFonts w:ascii="Calibri" w:hAnsi="Calibri"/>
                     <w:noProof/>
+                    <w:sz w:val="20"/>
+                    <w:szCs w:val="20"/>
                   </w:rPr>
                 </w:pPr>
                 <w:r>
                   <w:rPr>
+                    <w:rFonts w:ascii="Calibri" w:hAnsi="Calibri"/>
                     <w:noProof/>
+                    <w:sz w:val="20"/>
+                    <w:szCs w:val="20"/>
                   </w:rPr>
                   <w:t xml:space="preserve">[1] </w:t>
                 </w:r>
@@ -1005,26 +1127,38 @@
                 <w:pPr>
                   <w:pStyle w:val="Bibliography"/>
                   <w:rPr>
+                    <w:rFonts w:ascii="Calibri" w:hAnsi="Calibri"/>
                     <w:noProof/>
+                    <w:sz w:val="20"/>
+                    <w:szCs w:val="20"/>
                   </w:rPr>
                 </w:pPr>
                 <w:r>
                   <w:rPr>
+                    <w:rFonts w:ascii="Calibri" w:hAnsi="Calibri"/>
                     <w:noProof/>
+                    <w:sz w:val="20"/>
+                    <w:szCs w:val="20"/>
                   </w:rPr>
                   <w:t xml:space="preserve">G. Mendel, "Versuche über Pflanzen-Hybriden," </w:t>
                 </w:r>
                 <w:r>
                   <w:rPr>
+                    <w:rFonts w:ascii="Calibri" w:hAnsi="Calibri"/>
                     <w:i/>
                     <w:iCs/>
                     <w:noProof/>
+                    <w:sz w:val="20"/>
+                    <w:szCs w:val="20"/>
                   </w:rPr>
                   <w:t xml:space="preserve">Proceedings of the Natural History Society of Brünn, </w:t>
                 </w:r>
                 <w:r>
                   <w:rPr>
+                    <w:rFonts w:ascii="Calibri" w:hAnsi="Calibri"/>
                     <w:noProof/>
+                    <w:sz w:val="20"/>
+                    <w:szCs w:val="20"/>
                   </w:rPr>
                   <w:t xml:space="preserve">1866. </w:t>
                 </w:r>
@@ -1045,12 +1179,18 @@
                 <w:pPr>
                   <w:pStyle w:val="Bibliography"/>
                   <w:rPr>
+                    <w:rFonts w:ascii="Calibri" w:hAnsi="Calibri"/>
                     <w:noProof/>
+                    <w:sz w:val="20"/>
+                    <w:szCs w:val="20"/>
                   </w:rPr>
                 </w:pPr>
                 <w:r>
                   <w:rPr>
+                    <w:rFonts w:ascii="Calibri" w:hAnsi="Calibri"/>
                     <w:noProof/>
+                    <w:sz w:val="20"/>
+                    <w:szCs w:val="20"/>
                   </w:rPr>
                   <w:t xml:space="preserve">[2] </w:t>
                 </w:r>
@@ -1065,12 +1205,18 @@
                 <w:pPr>
                   <w:pStyle w:val="Bibliography"/>
                   <w:rPr>
+                    <w:rFonts w:ascii="Calibri" w:hAnsi="Calibri"/>
                     <w:noProof/>
+                    <w:sz w:val="20"/>
+                    <w:szCs w:val="20"/>
                   </w:rPr>
                 </w:pPr>
                 <w:r>
                   <w:rPr>
+                    <w:rFonts w:ascii="Calibri" w:hAnsi="Calibri"/>
                     <w:noProof/>
+                    <w:sz w:val="20"/>
+                    <w:szCs w:val="20"/>
                   </w:rPr>
                   <w:t>J. C. B. X. T. S. B. J. A. G. M. K. &amp;. D. V. Sarah R Gilman, "Schizophrenia Gene Networks Found, with Link to Autism," NATURE NEUROSCIENCE, 2012.</w:t>
                 </w:r>
@@ -1091,12 +1237,18 @@
                 <w:pPr>
                   <w:pStyle w:val="Bibliography"/>
                   <w:rPr>
+                    <w:rFonts w:ascii="Calibri" w:hAnsi="Calibri"/>
                     <w:noProof/>
+                    <w:sz w:val="20"/>
+                    <w:szCs w:val="20"/>
                   </w:rPr>
                 </w:pPr>
                 <w:r>
                   <w:rPr>
+                    <w:rFonts w:ascii="Calibri" w:hAnsi="Calibri"/>
                     <w:noProof/>
+                    <w:sz w:val="20"/>
+                    <w:szCs w:val="20"/>
                   </w:rPr>
                   <w:t xml:space="preserve">[3] </w:t>
                 </w:r>
@@ -1111,12 +1263,18 @@
                 <w:pPr>
                   <w:pStyle w:val="Bibliography"/>
                   <w:rPr>
+                    <w:rFonts w:ascii="Calibri" w:hAnsi="Calibri"/>
                     <w:noProof/>
+                    <w:sz w:val="20"/>
+                    <w:szCs w:val="20"/>
                   </w:rPr>
                 </w:pPr>
                 <w:r>
                   <w:rPr>
+                    <w:rFonts w:ascii="Calibri" w:hAnsi="Calibri"/>
                     <w:noProof/>
+                    <w:sz w:val="20"/>
+                    <w:szCs w:val="20"/>
                   </w:rPr>
                   <w:t>Y.-C. H. C.-M. C. G. S. S. Ci-Ren Jiang, "Inferring Genetic Interactions via a Data-Driven Second Order Model," National Center for Biotechnology Information, 2012.</w:t>
                 </w:r>
@@ -1128,8 +1286,10 @@
           <w:pPr>
             <w:divId w:val="1562986629"/>
             <w:rPr>
-              <w:rFonts w:eastAsia="Times New Roman"/>
+              <w:rFonts w:ascii="Calibri" w:eastAsia="Times New Roman" w:hAnsi="Calibri"/>
               <w:noProof/>
+              <w:sz w:val="20"/>
+              <w:szCs w:val="20"/>
             </w:rPr>
           </w:pPr>
         </w:p>
@@ -1169,7 +1329,7 @@
     <w:sectPr>
       <w:headerReference w:type="default" r:id="rId8"/>
       <w:footerReference w:type="default" r:id="rId9"/>
-      <w:pgSz w:w="11906" w:h="16838" w:code="9"/>
+      <w:pgSz w:w="8391" w:h="11906" w:code="11"/>
       <w:pgMar w:top="964" w:right="964" w:bottom="964" w:left="964" w:header="706" w:footer="706" w:gutter="0"/>
       <w:cols w:space="720"/>
       <w:docGrid w:linePitch="326"/>
@@ -3023,7 +3183,7 @@
 </file>
 
 <file path=customXml/itemProps1.xml><?xml version="1.0" encoding="utf-8"?>
-<ds:datastoreItem xmlns:ds="http://schemas.openxmlformats.org/officeDocument/2006/customXml" ds:itemID="{E7760F8C-1C32-465F-86DE-751796BCB9C1}">
+<ds:datastoreItem xmlns:ds="http://schemas.openxmlformats.org/officeDocument/2006/customXml" ds:itemID="{75014EF2-9AD0-4714-AC5A-3940D59FA277}">
   <ds:schemaRefs>
     <ds:schemaRef ds:uri="http://schemas.openxmlformats.org/officeDocument/2006/bibliography"/>
   </ds:schemaRefs>

</xml_diff>

<commit_message>
english presentation thesis references fixed slight changes in russian pptx
</commit_message>
<xml_diff>
--- a/Docs/Russian/Thesis.docx
+++ b/Docs/Russian/Thesis.docx
@@ -212,210 +212,25 @@
           <w:szCs w:val="20"/>
           <w:lang w:val="ru-RU"/>
         </w:rPr>
-        <w:t xml:space="preserve">ействующие элементы биологического происхождения. </w:t>
-      </w:r>
-      <w:r>
-        <w:rPr>
-          <w:rFonts w:ascii="Times New Roman" w:hAnsi="Times New Roman" w:cs="Times New Roman"/>
-          <w:sz w:val="20"/>
-          <w:szCs w:val="20"/>
-        </w:rPr>
-        <w:t xml:space="preserve">В </w:t>
-      </w:r>
-      <w:proofErr w:type="spellStart"/>
-      <w:r>
-        <w:rPr>
-          <w:rFonts w:ascii="Times New Roman" w:hAnsi="Times New Roman" w:cs="Times New Roman"/>
-          <w:sz w:val="20"/>
-          <w:szCs w:val="20"/>
-        </w:rPr>
-        <w:t>этой</w:t>
-      </w:r>
-      <w:proofErr w:type="spellEnd"/>
-      <w:r>
-        <w:rPr>
-          <w:rFonts w:ascii="Times New Roman" w:hAnsi="Times New Roman" w:cs="Times New Roman"/>
-          <w:sz w:val="20"/>
-          <w:szCs w:val="20"/>
-        </w:rPr>
-        <w:t xml:space="preserve"> </w:t>
-      </w:r>
-      <w:proofErr w:type="spellStart"/>
-      <w:r>
-        <w:rPr>
-          <w:rFonts w:ascii="Times New Roman" w:hAnsi="Times New Roman" w:cs="Times New Roman"/>
-          <w:sz w:val="20"/>
-          <w:szCs w:val="20"/>
-        </w:rPr>
-        <w:t>работе</w:t>
-      </w:r>
-      <w:proofErr w:type="spellEnd"/>
-      <w:r>
-        <w:rPr>
-          <w:rFonts w:ascii="Times New Roman" w:hAnsi="Times New Roman" w:cs="Times New Roman"/>
-          <w:sz w:val="20"/>
-          <w:szCs w:val="20"/>
-        </w:rPr>
-        <w:t xml:space="preserve"> </w:t>
-      </w:r>
-      <w:proofErr w:type="spellStart"/>
-      <w:r>
-        <w:rPr>
-          <w:rFonts w:ascii="Times New Roman" w:hAnsi="Times New Roman" w:cs="Times New Roman"/>
-          <w:sz w:val="20"/>
-          <w:szCs w:val="20"/>
-        </w:rPr>
-        <w:t>рассматриваются</w:t>
-      </w:r>
-      <w:proofErr w:type="spellEnd"/>
-      <w:r>
-        <w:rPr>
-          <w:rFonts w:ascii="Times New Roman" w:hAnsi="Times New Roman" w:cs="Times New Roman"/>
-          <w:sz w:val="20"/>
-          <w:szCs w:val="20"/>
-        </w:rPr>
-        <w:t xml:space="preserve"> </w:t>
-      </w:r>
-      <w:proofErr w:type="spellStart"/>
-      <w:r>
-        <w:rPr>
-          <w:rFonts w:ascii="Times New Roman" w:hAnsi="Times New Roman" w:cs="Times New Roman"/>
-          <w:sz w:val="20"/>
-          <w:szCs w:val="20"/>
-        </w:rPr>
-        <w:t>генные</w:t>
-      </w:r>
-      <w:proofErr w:type="spellEnd"/>
-      <w:r>
-        <w:rPr>
-          <w:rFonts w:ascii="Times New Roman" w:hAnsi="Times New Roman" w:cs="Times New Roman"/>
-          <w:sz w:val="20"/>
-          <w:szCs w:val="20"/>
-        </w:rPr>
-        <w:t xml:space="preserve"> </w:t>
-      </w:r>
-      <w:proofErr w:type="spellStart"/>
-      <w:r>
-        <w:rPr>
-          <w:rFonts w:ascii="Times New Roman" w:hAnsi="Times New Roman" w:cs="Times New Roman"/>
-          <w:sz w:val="20"/>
-          <w:szCs w:val="20"/>
-        </w:rPr>
-        <w:t>сети</w:t>
-      </w:r>
-      <w:proofErr w:type="spellEnd"/>
-      <w:r>
-        <w:rPr>
-          <w:rFonts w:ascii="Times New Roman" w:hAnsi="Times New Roman" w:cs="Times New Roman"/>
-          <w:sz w:val="20"/>
-          <w:szCs w:val="20"/>
-        </w:rPr>
-        <w:t xml:space="preserve">, </w:t>
-      </w:r>
-      <w:proofErr w:type="spellStart"/>
-      <w:r>
-        <w:rPr>
-          <w:rFonts w:ascii="Times New Roman" w:hAnsi="Times New Roman" w:cs="Times New Roman"/>
-          <w:sz w:val="20"/>
-          <w:szCs w:val="20"/>
-        </w:rPr>
-        <w:t>где</w:t>
-      </w:r>
-      <w:proofErr w:type="spellEnd"/>
-      <w:r>
-        <w:rPr>
-          <w:rFonts w:ascii="Times New Roman" w:hAnsi="Times New Roman" w:cs="Times New Roman"/>
-          <w:sz w:val="20"/>
-          <w:szCs w:val="20"/>
-        </w:rPr>
-        <w:t xml:space="preserve"> </w:t>
-      </w:r>
-      <w:proofErr w:type="spellStart"/>
-      <w:r>
-        <w:rPr>
-          <w:rFonts w:ascii="Times New Roman" w:hAnsi="Times New Roman" w:cs="Times New Roman"/>
-          <w:sz w:val="20"/>
-          <w:szCs w:val="20"/>
-        </w:rPr>
-        <w:t>узлами</w:t>
-      </w:r>
-      <w:proofErr w:type="spellEnd"/>
-      <w:r>
-        <w:rPr>
-          <w:rFonts w:ascii="Times New Roman" w:hAnsi="Times New Roman" w:cs="Times New Roman"/>
-          <w:sz w:val="20"/>
-          <w:szCs w:val="20"/>
-        </w:rPr>
-        <w:t xml:space="preserve"> </w:t>
-      </w:r>
-      <w:proofErr w:type="spellStart"/>
-      <w:r>
-        <w:rPr>
-          <w:rFonts w:ascii="Times New Roman" w:hAnsi="Times New Roman" w:cs="Times New Roman"/>
-          <w:sz w:val="20"/>
-          <w:szCs w:val="20"/>
-        </w:rPr>
-        <w:t>сети</w:t>
-      </w:r>
-      <w:proofErr w:type="spellEnd"/>
-      <w:r>
-        <w:rPr>
-          <w:rFonts w:ascii="Times New Roman" w:hAnsi="Times New Roman" w:cs="Times New Roman"/>
-          <w:sz w:val="20"/>
-          <w:szCs w:val="20"/>
-        </w:rPr>
-        <w:t xml:space="preserve"> </w:t>
-      </w:r>
-      <w:proofErr w:type="spellStart"/>
-      <w:r>
-        <w:rPr>
-          <w:rFonts w:ascii="Times New Roman" w:hAnsi="Times New Roman" w:cs="Times New Roman"/>
-          <w:sz w:val="20"/>
-          <w:szCs w:val="20"/>
-        </w:rPr>
-        <w:t>являются</w:t>
-      </w:r>
-      <w:proofErr w:type="spellEnd"/>
-      <w:r>
-        <w:rPr>
-          <w:rFonts w:ascii="Times New Roman" w:hAnsi="Times New Roman" w:cs="Times New Roman"/>
-          <w:sz w:val="20"/>
-          <w:szCs w:val="20"/>
-        </w:rPr>
-        <w:t xml:space="preserve"> </w:t>
-      </w:r>
-      <w:proofErr w:type="spellStart"/>
-      <w:r>
-        <w:rPr>
-          <w:rFonts w:ascii="Times New Roman" w:hAnsi="Times New Roman" w:cs="Times New Roman"/>
-          <w:sz w:val="20"/>
-          <w:szCs w:val="20"/>
-        </w:rPr>
-        <w:t>гены</w:t>
-      </w:r>
-      <w:proofErr w:type="spellEnd"/>
-      <w:r>
-        <w:rPr>
-          <w:rFonts w:ascii="Times New Roman" w:hAnsi="Times New Roman" w:cs="Times New Roman"/>
-          <w:sz w:val="20"/>
-          <w:szCs w:val="20"/>
-        </w:rPr>
-        <w:t xml:space="preserve">, а </w:t>
-      </w:r>
-      <w:proofErr w:type="spellStart"/>
-      <w:r>
-        <w:rPr>
-          <w:rFonts w:ascii="Times New Roman" w:hAnsi="Times New Roman" w:cs="Times New Roman"/>
-          <w:sz w:val="20"/>
-          <w:szCs w:val="20"/>
-        </w:rPr>
-        <w:t>взаимодейс</w:t>
-      </w:r>
-      <w:r>
-        <w:rPr>
-          <w:rFonts w:ascii="Times New Roman" w:hAnsi="Times New Roman" w:cs="Times New Roman"/>
-          <w:sz w:val="20"/>
-          <w:szCs w:val="20"/>
+        <w:t xml:space="preserve">ействующие элементы биологического </w:t>
+      </w:r>
+      <w:bookmarkStart w:id="0" w:name="_GoBack"/>
+      <w:bookmarkEnd w:id="0"/>
+      <w:r>
+        <w:rPr>
+          <w:rFonts w:ascii="Times New Roman" w:hAnsi="Times New Roman" w:cs="Times New Roman"/>
+          <w:sz w:val="20"/>
+          <w:szCs w:val="20"/>
+          <w:lang w:val="ru-RU"/>
+        </w:rPr>
+        <w:t>происхождения. В этой работе рассматриваются генные сети, где узлами сети являются гены, а взаимодейс</w:t>
+      </w:r>
+      <w:r>
+        <w:rPr>
+          <w:rFonts w:ascii="Times New Roman" w:hAnsi="Times New Roman" w:cs="Times New Roman"/>
+          <w:sz w:val="20"/>
+          <w:szCs w:val="20"/>
+          <w:lang w:val="ru-RU"/>
         </w:rPr>
         <w:t>т</w:t>
       </w:r>
@@ -424,62 +239,9 @@
           <w:rFonts w:ascii="Times New Roman" w:hAnsi="Times New Roman" w:cs="Times New Roman"/>
           <w:sz w:val="20"/>
           <w:szCs w:val="20"/>
-        </w:rPr>
-        <w:t>вия</w:t>
-      </w:r>
-      <w:proofErr w:type="spellEnd"/>
-      <w:r>
-        <w:rPr>
-          <w:rFonts w:ascii="Times New Roman" w:hAnsi="Times New Roman" w:cs="Times New Roman"/>
-          <w:sz w:val="20"/>
-          <w:szCs w:val="20"/>
-        </w:rPr>
-        <w:t xml:space="preserve"> </w:t>
-      </w:r>
-      <w:proofErr w:type="spellStart"/>
-      <w:r>
-        <w:rPr>
-          <w:rFonts w:ascii="Times New Roman" w:hAnsi="Times New Roman" w:cs="Times New Roman"/>
-          <w:sz w:val="20"/>
-          <w:szCs w:val="20"/>
-        </w:rPr>
-        <w:t>обозначаются</w:t>
-      </w:r>
-      <w:proofErr w:type="spellEnd"/>
-      <w:r>
-        <w:rPr>
-          <w:rFonts w:ascii="Times New Roman" w:hAnsi="Times New Roman" w:cs="Times New Roman"/>
-          <w:sz w:val="20"/>
-          <w:szCs w:val="20"/>
-        </w:rPr>
-        <w:t xml:space="preserve"> </w:t>
-      </w:r>
-      <w:proofErr w:type="spellStart"/>
-      <w:r>
-        <w:rPr>
-          <w:rFonts w:ascii="Times New Roman" w:hAnsi="Times New Roman" w:cs="Times New Roman"/>
-          <w:sz w:val="20"/>
-          <w:szCs w:val="20"/>
-        </w:rPr>
-        <w:t>стрелками</w:t>
-      </w:r>
-      <w:proofErr w:type="spellEnd"/>
-      <w:r>
-        <w:rPr>
-          <w:rFonts w:ascii="Times New Roman" w:hAnsi="Times New Roman" w:cs="Times New Roman"/>
-          <w:sz w:val="20"/>
-          <w:szCs w:val="20"/>
-        </w:rPr>
-        <w:t xml:space="preserve">. </w:t>
-      </w:r>
-      <w:r>
-        <w:rPr>
-          <w:rFonts w:ascii="Times New Roman" w:hAnsi="Times New Roman" w:cs="Times New Roman"/>
-          <w:sz w:val="20"/>
-          <w:szCs w:val="20"/>
           <w:lang w:val="ru-RU"/>
         </w:rPr>
-        <w:t>Нахождение таких сетей  позволяет найти взаимосвязь между биологическими процессами, проте</w:t>
+        <w:t>вия обозначаются стрелками. Нахождение таких сетей  позволяет найти взаимосвязь между биологическими процессами, проте</w:t>
       </w:r>
       <w:r>
         <w:rPr>
@@ -656,6 +418,7 @@
           <w:id w:val="1965771901"/>
           <w:citation/>
         </w:sdtPr>
+        <w:sdtEndPr/>
         <w:sdtContent>
           <w:r>
             <w:rPr>
@@ -671,7 +434,7 @@
               <w:sz w:val="20"/>
               <w:szCs w:val="20"/>
             </w:rPr>
-            <w:instrText xml:space="preserve"> CITATION Ale14 \l 1049 </w:instrText>
+            <w:instrText xml:space="preserve">CITATION Ale14 \l 1049 </w:instrText>
           </w:r>
           <w:r>
             <w:rPr>
@@ -688,16 +451,7 @@
               <w:sz w:val="20"/>
               <w:szCs w:val="20"/>
             </w:rPr>
-            <w:t xml:space="preserve"> </w:t>
-          </w:r>
-          <w:r>
-            <w:rPr>
-              <w:rFonts w:ascii="Times New Roman" w:hAnsi="Times New Roman" w:cs="Times New Roman"/>
-              <w:noProof/>
-              <w:sz w:val="20"/>
-              <w:szCs w:val="20"/>
-            </w:rPr>
-            <w:t>[1]</w:t>
+            <w:t xml:space="preserve"> [1]</w:t>
           </w:r>
           <w:r>
             <w:rPr>
@@ -735,6 +489,7 @@
           <w:id w:val="-1036658577"/>
           <w:citation/>
         </w:sdtPr>
+        <w:sdtEndPr/>
         <w:sdtContent>
           <w:r>
             <w:rPr>
@@ -750,7 +505,7 @@
               <w:sz w:val="20"/>
               <w:szCs w:val="20"/>
             </w:rPr>
-            <w:instrText xml:space="preserve"> CITATION Jia14 \l 1049 </w:instrText>
+            <w:instrText xml:space="preserve">CITATION Jia14 \l 1049 </w:instrText>
           </w:r>
           <w:r>
             <w:rPr>
@@ -759,15 +514,6 @@
               <w:szCs w:val="20"/>
             </w:rPr>
             <w:fldChar w:fldCharType="separate"/>
-          </w:r>
-          <w:r>
-            <w:rPr>
-              <w:rFonts w:ascii="Times New Roman" w:hAnsi="Times New Roman" w:cs="Times New Roman"/>
-              <w:noProof/>
-              <w:sz w:val="20"/>
-              <w:szCs w:val="20"/>
-            </w:rPr>
-            <w:t xml:space="preserve"> </w:t>
           </w:r>
           <w:r>
             <w:rPr>
@@ -836,8 +582,6 @@
         </w:rPr>
         <w:t>.</w:t>
       </w:r>
-      <w:bookmarkStart w:id="0" w:name="_GoBack"/>
-      <w:bookmarkEnd w:id="0"/>
     </w:p>
     <w:p>
       <w:pPr>
@@ -878,8 +622,10 @@
             <w:ind w:firstLine="288"/>
             <w:jc w:val="both"/>
             <w:rPr>
+              <w:noProof/>
               <w:sz w:val="20"/>
               <w:szCs w:val="20"/>
+              <w:lang w:val="en-GB" w:eastAsia="en-GB"/>
             </w:rPr>
           </w:pPr>
           <w:r>
@@ -922,7 +668,7 @@
           </w:tblGrid>
           <w:tr>
             <w:trPr>
-              <w:divId w:val="99683616"/>
+              <w:divId w:val="273557228"/>
               <w:tblCellSpacing w:w="15" w:type="dxa"/>
             </w:trPr>
             <w:tc>
@@ -933,18 +679,21 @@
               <w:p>
                 <w:pPr>
                   <w:pStyle w:val="Bibliography"/>
-                  <w:jc w:val="both"/>
                   <w:rPr>
+                    <w:noProof/>
                     <w:sz w:val="20"/>
                     <w:szCs w:val="20"/>
+                    <w:lang w:val="ru-RU"/>
                   </w:rPr>
                 </w:pPr>
                 <w:r>
                   <w:rPr>
+                    <w:noProof/>
                     <w:sz w:val="20"/>
                     <w:szCs w:val="20"/>
+                    <w:lang w:val="ru-RU"/>
                   </w:rPr>
-                  <w:t>[1]</w:t>
+                  <w:t xml:space="preserve">[1] </w:t>
                 </w:r>
               </w:p>
             </w:tc>
@@ -956,106 +705,53 @@
               <w:p>
                 <w:pPr>
                   <w:pStyle w:val="Bibliography"/>
-                  <w:ind w:firstLine="288"/>
-                  <w:jc w:val="both"/>
                   <w:rPr>
+                    <w:noProof/>
                     <w:sz w:val="20"/>
                     <w:szCs w:val="20"/>
                   </w:rPr>
                 </w:pPr>
                 <w:r>
                   <w:rPr>
+                    <w:noProof/>
                     <w:sz w:val="20"/>
                     <w:szCs w:val="20"/>
                   </w:rPr>
-                  <w:t xml:space="preserve">J. R. F. M. J. R. B. Alejandro F. </w:t>
+                  <w:t xml:space="preserve">J. R. F. M. J. R. B. Alejandro F. Villaverde, «MIDER: Network Inference with Mutual Information Distance and Entropy ReductionAlejandro F. Villaverde , John Ross, Federico Morán, Julio R. Banga,» </w:t>
                 </w:r>
-                <w:proofErr w:type="spellStart"/>
                 <w:r>
                   <w:rPr>
+                    <w:i/>
+                    <w:iCs/>
+                    <w:noProof/>
                     <w:sz w:val="20"/>
                     <w:szCs w:val="20"/>
                   </w:rPr>
-                  <w:t>Villaverde</w:t>
+                  <w:t xml:space="preserve">PLOS ONE, </w:t>
                 </w:r>
-                <w:proofErr w:type="spellEnd"/>
                 <w:r>
                   <w:rPr>
+                    <w:noProof/>
+                    <w:sz w:val="20"/>
+                    <w:szCs w:val="20"/>
+                    <w:lang w:val="ru-RU"/>
+                  </w:rPr>
+                  <w:t>т</w:t>
+                </w:r>
+                <w:r>
+                  <w:rPr>
+                    <w:noProof/>
                     <w:sz w:val="20"/>
                     <w:szCs w:val="20"/>
                   </w:rPr>
-                  <w:t xml:space="preserve">, "MIDER: Network Inference with Mutual Information Distance and Entropy </w:t>
-                </w:r>
-                <w:proofErr w:type="spellStart"/>
-                <w:r>
-                  <w:rPr>
-                    <w:sz w:val="20"/>
-                    <w:szCs w:val="20"/>
-                  </w:rPr>
-                  <w:t>ReductionAlejandro</w:t>
-                </w:r>
-                <w:proofErr w:type="spellEnd"/>
-                <w:r>
-                  <w:rPr>
-                    <w:sz w:val="20"/>
-                    <w:szCs w:val="20"/>
-                  </w:rPr>
-                  <w:t xml:space="preserve"> F. </w:t>
-                </w:r>
-                <w:proofErr w:type="spellStart"/>
-                <w:r>
-                  <w:rPr>
-                    <w:sz w:val="20"/>
-                    <w:szCs w:val="20"/>
-                  </w:rPr>
-                  <w:t>Villaverde</w:t>
-                </w:r>
-                <w:proofErr w:type="spellEnd"/>
-                <w:r>
-                  <w:rPr>
-                    <w:sz w:val="20"/>
-                    <w:szCs w:val="20"/>
-                  </w:rPr>
-                  <w:t xml:space="preserve"> , John Ross, Federico </w:t>
-                </w:r>
-                <w:proofErr w:type="spellStart"/>
-                <w:r>
-                  <w:rPr>
-                    <w:sz w:val="20"/>
-                    <w:szCs w:val="20"/>
-                  </w:rPr>
-                  <w:t>Morán</w:t>
-                </w:r>
-                <w:proofErr w:type="spellEnd"/>
-                <w:r>
-                  <w:rPr>
-                    <w:sz w:val="20"/>
-                    <w:szCs w:val="20"/>
-                  </w:rPr>
-                  <w:t xml:space="preserve">, Julio R. </w:t>
-                </w:r>
-                <w:proofErr w:type="spellStart"/>
-                <w:r>
-                  <w:rPr>
-                    <w:sz w:val="20"/>
-                    <w:szCs w:val="20"/>
-                  </w:rPr>
-                  <w:t>Banga</w:t>
-                </w:r>
-                <w:proofErr w:type="spellEnd"/>
-                <w:r>
-                  <w:rPr>
-                    <w:sz w:val="20"/>
-                    <w:szCs w:val="20"/>
-                  </w:rPr>
-                  <w:t>," Public Library of Science, 2014.</w:t>
+                  <w:t xml:space="preserve">. 9, pp. 1-15, 2014. </w:t>
                 </w:r>
               </w:p>
             </w:tc>
           </w:tr>
           <w:tr>
             <w:trPr>
-              <w:divId w:val="99683616"/>
+              <w:divId w:val="273557228"/>
               <w:tblCellSpacing w:w="15" w:type="dxa"/>
             </w:trPr>
             <w:tc>
@@ -1066,16 +762,19 @@
               <w:p>
                 <w:pPr>
                   <w:pStyle w:val="Bibliography"/>
-                  <w:jc w:val="both"/>
                   <w:rPr>
+                    <w:noProof/>
                     <w:sz w:val="20"/>
                     <w:szCs w:val="20"/>
+                    <w:lang w:val="ru-RU"/>
                   </w:rPr>
                 </w:pPr>
                 <w:r>
                   <w:rPr>
+                    <w:noProof/>
                     <w:sz w:val="20"/>
                     <w:szCs w:val="20"/>
+                    <w:lang w:val="ru-RU"/>
                   </w:rPr>
                   <w:t xml:space="preserve">[2] </w:t>
                 </w:r>
@@ -1089,19 +788,46 @@
               <w:p>
                 <w:pPr>
                   <w:pStyle w:val="Bibliography"/>
-                  <w:ind w:firstLine="288"/>
-                  <w:jc w:val="both"/>
                   <w:rPr>
+                    <w:noProof/>
                     <w:sz w:val="20"/>
                     <w:szCs w:val="20"/>
                   </w:rPr>
                 </w:pPr>
                 <w:r>
                   <w:rPr>
+                    <w:noProof/>
                     <w:sz w:val="20"/>
                     <w:szCs w:val="20"/>
                   </w:rPr>
-                  <w:t>O. G. T. Jian Zhou, "Global Quantitative Modeling of Chromatin Factor Interactions," Public Library of Science, 2014.</w:t>
+                  <w:t xml:space="preserve">O. G. T. Jian Zhou, «Global Quantitative Modeling of Chromatin Factor Interactions,» </w:t>
+                </w:r>
+                <w:r>
+                  <w:rPr>
+                    <w:i/>
+                    <w:iCs/>
+                    <w:noProof/>
+                    <w:sz w:val="20"/>
+                    <w:szCs w:val="20"/>
+                  </w:rPr>
+                  <w:t xml:space="preserve">PLOS Computational Biology, </w:t>
+                </w:r>
+                <w:r>
+                  <w:rPr>
+                    <w:noProof/>
+                    <w:sz w:val="20"/>
+                    <w:szCs w:val="20"/>
+                    <w:lang w:val="ru-RU"/>
+                  </w:rPr>
+                  <w:t>т</w:t>
+                </w:r>
+                <w:r>
+                  <w:rPr>
+                    <w:noProof/>
+                    <w:sz w:val="20"/>
+                    <w:szCs w:val="20"/>
+                  </w:rPr>
+                  <w:t xml:space="preserve">. 10, pp. 1-13, 2014. </w:t>
                 </w:r>
               </w:p>
             </w:tc>
@@ -1109,10 +835,10 @@
         </w:tbl>
         <w:p>
           <w:pPr>
-            <w:ind w:firstLine="288"/>
-            <w:jc w:val="both"/>
-            <w:divId w:val="99683616"/>
+            <w:divId w:val="273557228"/>
             <w:rPr>
+              <w:rFonts w:eastAsia="Times New Roman"/>
+              <w:noProof/>
               <w:sz w:val="20"/>
               <w:szCs w:val="20"/>
             </w:rPr>
@@ -1756,6 +1482,7 @@
   <w:style w:type="character" w:default="1" w:styleId="DefaultParagraphFont">
     <w:name w:val="Default Paragraph Font"/>
     <w:uiPriority w:val="1"/>
+    <w:semiHidden/>
     <w:unhideWhenUsed/>
   </w:style>
   <w:style w:type="table" w:default="1" w:styleId="TableNormal">
@@ -2945,9 +2672,32 @@
 <file path=customXml/item1.xml><?xml version="1.0" encoding="utf-8"?>
 <b:Sources xmlns:b="http://schemas.openxmlformats.org/officeDocument/2006/bibliography" xmlns="http://schemas.openxmlformats.org/officeDocument/2006/bibliography" SelectedStyle="\IEEE2006OfficeOnline.xsl" StyleName="IEEE" Version="2006">
   <b:Source>
+    <b:Tag>Jia14</b:Tag>
+    <b:SourceType>JournalArticle</b:SourceType>
+    <b:Guid>{5D24789D-5142-4B4B-8AF9-41AFDA69CF05}</b:Guid>
+    <b:Author>
+      <b:Author>
+        <b:NameList>
+          <b:Person>
+            <b:Last>Jian Zhou</b:Last>
+            <b:First>Olga</b:First>
+            <b:Middle>G. Troyanskaya</b:Middle>
+          </b:Person>
+        </b:NameList>
+      </b:Author>
+    </b:Author>
+    <b:Title>Global Quantitative Modeling of Chromatin Factor Interactions</b:Title>
+    <b:Publisher>Public Library of Science</b:Publisher>
+    <b:Year>2014</b:Year>
+    <b:JournalName>PLOS Computational Biology</b:JournalName>
+    <b:Pages>1-13</b:Pages>
+    <b:Volume>10</b:Volume>
+    <b:RefOrder>2</b:RefOrder>
+  </b:Source>
+  <b:Source>
     <b:Tag>Ale14</b:Tag>
-    <b:SourceType>ElectronicSource</b:SourceType>
-    <b:Guid>{DF62428F-FF56-4874-A7D8-3C2AE02E83A9}</b:Guid>
+    <b:SourceType>JournalArticle</b:SourceType>
+    <b:Guid>{A2C6F66B-9504-4808-A5C7-0FB58E307713}</b:Guid>
     <b:Author>
       <b:Author>
         <b:NameList>
@@ -2962,33 +2712,16 @@
     <b:Title>MIDER: Network Inference with Mutual Information Distance and Entropy ReductionAlejandro F. Villaverde , John Ross, Federico Morán, Julio R. Banga</b:Title>
     <b:Publisher>Public Library of Science</b:Publisher>
     <b:Year>2014</b:Year>
+    <b:JournalName>PLOS ONE</b:JournalName>
+    <b:Pages>1-15</b:Pages>
+    <b:Volume>9</b:Volume>
     <b:RefOrder>1</b:RefOrder>
-  </b:Source>
-  <b:Source>
-    <b:Tag>Jia14</b:Tag>
-    <b:SourceType>ElectronicSource</b:SourceType>
-    <b:Guid>{34B98FB4-D653-4D44-B9DA-44F0E4529F51}</b:Guid>
-    <b:Author>
-      <b:Author>
-        <b:NameList>
-          <b:Person>
-            <b:Last>Jian Zhou</b:Last>
-            <b:First>Olga</b:First>
-            <b:Middle>G. Troyanskaya</b:Middle>
-          </b:Person>
-        </b:NameList>
-      </b:Author>
-    </b:Author>
-    <b:Title>Global Quantitative Modeling of Chromatin Factor Interactions</b:Title>
-    <b:Publisher>Public Library of Science</b:Publisher>
-    <b:Year>2014</b:Year>
-    <b:RefOrder>2</b:RefOrder>
   </b:Source>
 </b:Sources>
 </file>
 
 <file path=customXml/itemProps1.xml><?xml version="1.0" encoding="utf-8"?>
-<ds:datastoreItem xmlns:ds="http://schemas.openxmlformats.org/officeDocument/2006/customXml" ds:itemID="{C931AD15-5351-49C4-804E-A1C705925847}">
+<ds:datastoreItem xmlns:ds="http://schemas.openxmlformats.org/officeDocument/2006/customXml" ds:itemID="{7115BFFC-9E72-46FF-8E57-1CE34AD5E346}">
   <ds:schemaRefs>
     <ds:schemaRef ds:uri="http://schemas.openxmlformats.org/officeDocument/2006/bibliography"/>
   </ds:schemaRefs>

</xml_diff>